<commit_message>
guarda usuario y cliente , pero los roles de acceso siguen igual que en la primera version
</commit_message>
<xml_diff>
--- a/Gestión_parking_hotel.docx
+++ b/Gestión_parking_hotel.docx
@@ -2,12 +2,15 @@
 <file path=word/document.xml><?xml version="1.0" encoding="utf-8"?>
 <w:document xmlns:wpc="http://schemas.microsoft.com/office/word/2010/wordprocessingCanvas" xmlns:mc="http://schemas.openxmlformats.org/markup-compatibility/2006" xmlns:o="urn:schemas-microsoft-com:office:office" xmlns:r="http://schemas.openxmlformats.org/officeDocument/2006/relationships" xmlns:m="http://schemas.openxmlformats.org/officeDocument/2006/math" xmlns:v="urn:schemas-microsoft-com:vml" xmlns:wp14="http://schemas.microsoft.com/office/word/2010/wordprocessingDrawing" xmlns:wp="http://schemas.openxmlformats.org/drawingml/2006/wordprocessingDrawing" xmlns:w10="urn:schemas-microsoft-com:office:word" xmlns:w="http://schemas.openxmlformats.org/wordprocessingml/2006/main" xmlns:w14="http://schemas.microsoft.com/office/word/2010/wordml" xmlns:wpg="http://schemas.microsoft.com/office/word/2010/wordprocessingGroup" xmlns:wpi="http://schemas.microsoft.com/office/word/2010/wordprocessingInk" xmlns:wne="http://schemas.microsoft.com/office/word/2006/wordml" xmlns:wps="http://schemas.microsoft.com/office/word/2010/wordprocessingShape" mc:Ignorable="w14 wp14">
   <w:body>
+    <w:bookmarkStart w:id="0" w:name="_GoBack" w:displacedByCustomXml="next"/>
+    <w:bookmarkEnd w:id="0" w:displacedByCustomXml="next"/>
     <w:sdt>
       <w:sdtPr>
         <w:rPr>
           <w:rFonts w:asciiTheme="majorHAnsi" w:eastAsiaTheme="majorEastAsia" w:hAnsiTheme="majorHAnsi" w:cstheme="majorBidi"/>
           <w:sz w:val="76"/>
           <w:szCs w:val="76"/>
+          <w:lang w:eastAsia="en-US"/>
         </w:rPr>
         <w:id w:val="1171140766"/>
         <w:docPartObj>
@@ -77,6 +80,7 @@
                     <w:dataBinding w:prefixMappings="xmlns:ns0='http://schemas.openxmlformats.org/package/2006/metadata/core-properties' xmlns:ns1='http://purl.org/dc/elements/1.1/'" w:xpath="/ns0:coreProperties[1]/ns1:title[1]" w:storeItemID="{6C3C8BC8-F283-45AE-878A-BAB7291924A1}"/>
                     <w:text/>
                   </w:sdtPr>
+                  <w:sdtEndPr/>
                   <w:sdtContent>
                     <w:r>
                       <w:rPr>
@@ -128,6 +132,7 @@
                     <w:calendar w:val="gregorian"/>
                   </w:date>
                 </w:sdtPr>
+                <w:sdtEndPr/>
                 <w:sdtContent>
                   <w:p>
                     <w:pPr>
@@ -164,9 +169,6 @@
                   </w:rPr>
                   <w:alias w:val="Año"/>
                   <w:id w:val="276713170"/>
-                  <w:placeholder>
-                    <w:docPart w:val="E2A8FE7D7648424B8C938097BD276914"/>
-                  </w:placeholder>
                   <w:dataBinding w:prefixMappings="xmlns:ns0='http://schemas.microsoft.com/office/2006/coverPageProps'" w:xpath="/ns0:CoverPageProperties[1]/ns0:PublishDate[1]" w:storeItemID="{55AF091B-3C7A-41E3-B477-F2FDAA23CFDA}"/>
                   <w:date w:fullDate="2025-03-18T00:00:00Z">
                     <w:dateFormat w:val="yyyy"/>
@@ -175,6 +177,7 @@
                     <w:calendar w:val="gregorian"/>
                   </w:date>
                 </w:sdtPr>
+                <w:sdtEndPr/>
                 <w:sdtContent>
                   <w:p>
                     <w:pPr>
@@ -210,12 +213,10 @@
               <w:sdtPr>
                 <w:alias w:val="Descripción breve"/>
                 <w:id w:val="276713183"/>
-                <w:placeholder>
-                  <w:docPart w:val="C848039081F8416A98584967AB4CD865"/>
-                </w:placeholder>
                 <w:dataBinding w:prefixMappings="xmlns:ns0='http://schemas.microsoft.com/office/2006/coverPageProps'" w:xpath="/ns0:CoverPageProperties[1]/ns0:Abstract[1]" w:storeItemID="{55AF091B-3C7A-41E3-B477-F2FDAA23CFDA}"/>
                 <w:text/>
               </w:sdtPr>
+              <w:sdtEndPr/>
               <w:sdtContent>
                 <w:tc>
                   <w:tcPr>
@@ -286,21 +287,22 @@
     </w:sdt>
     <w:sdt>
       <w:sdtPr>
+        <w:rPr>
+          <w:rFonts w:asciiTheme="minorHAnsi" w:eastAsiaTheme="minorHAnsi" w:hAnsiTheme="minorHAnsi" w:cstheme="minorBidi"/>
+          <w:b w:val="0"/>
+          <w:bCs w:val="0"/>
+          <w:color w:val="auto"/>
+          <w:sz w:val="22"/>
+          <w:szCs w:val="22"/>
+          <w:lang w:eastAsia="en-US"/>
+        </w:rPr>
         <w:id w:val="2078478675"/>
         <w:docPartObj>
           <w:docPartGallery w:val="Table of Contents"/>
           <w:docPartUnique/>
         </w:docPartObj>
       </w:sdtPr>
-      <w:sdtEndPr>
-        <w:rPr>
-          <w:rFonts w:asciiTheme="minorHAnsi" w:eastAsiaTheme="minorHAnsi" w:hAnsiTheme="minorHAnsi" w:cstheme="minorBidi"/>
-          <w:color w:val="auto"/>
-          <w:sz w:val="22"/>
-          <w:szCs w:val="22"/>
-          <w:lang w:eastAsia="en-US"/>
-        </w:rPr>
-      </w:sdtEndPr>
+      <w:sdtEndPr/>
       <w:sdtContent>
         <w:p>
           <w:pPr>
@@ -331,7 +333,7 @@
           <w:r>
             <w:fldChar w:fldCharType="separate"/>
           </w:r>
-          <w:hyperlink w:anchor="_Toc193192728" w:history="1">
+          <w:hyperlink w:anchor="_Toc194484395" w:history="1">
             <w:r>
               <w:rPr>
                 <w:rStyle w:val="Hipervnculo"/>
@@ -362,7 +364,7 @@
                 <w:noProof/>
                 <w:webHidden/>
               </w:rPr>
-              <w:instrText xml:space="preserve"> PAGEREF _Toc193192728 \h </w:instrText>
+              <w:instrText xml:space="preserve"> PAGEREF _Toc194484395 \h </w:instrText>
             </w:r>
             <w:r>
               <w:rPr>
@@ -405,7 +407,7 @@
               <w:lang w:eastAsia="es-ES"/>
             </w:rPr>
           </w:pPr>
-          <w:hyperlink w:anchor="_Toc193192729" w:history="1">
+          <w:hyperlink w:anchor="_Toc194484396" w:history="1">
             <w:r>
               <w:rPr>
                 <w:rStyle w:val="Hipervnculo"/>
@@ -436,7 +438,7 @@
                 <w:noProof/>
                 <w:webHidden/>
               </w:rPr>
-              <w:instrText xml:space="preserve"> PAGEREF _Toc193192729 \h </w:instrText>
+              <w:instrText xml:space="preserve"> PAGEREF _Toc194484396 \h </w:instrText>
             </w:r>
             <w:r>
               <w:rPr>
@@ -479,7 +481,7 @@
               <w:lang w:eastAsia="es-ES"/>
             </w:rPr>
           </w:pPr>
-          <w:hyperlink w:anchor="_Toc193192730" w:history="1">
+          <w:hyperlink w:anchor="_Toc194484397" w:history="1">
             <w:r>
               <w:rPr>
                 <w:rStyle w:val="Hipervnculo"/>
@@ -510,7 +512,7 @@
                 <w:noProof/>
                 <w:webHidden/>
               </w:rPr>
-              <w:instrText xml:space="preserve"> PAGEREF _Toc193192730 \h </w:instrText>
+              <w:instrText xml:space="preserve"> PAGEREF _Toc194484397 \h </w:instrText>
             </w:r>
             <w:r>
               <w:rPr>
@@ -553,7 +555,7 @@
               <w:lang w:eastAsia="es-ES"/>
             </w:rPr>
           </w:pPr>
-          <w:hyperlink w:anchor="_Toc193192731" w:history="1">
+          <w:hyperlink w:anchor="_Toc194484398" w:history="1">
             <w:r>
               <w:rPr>
                 <w:rStyle w:val="Hipervnculo"/>
@@ -584,7 +586,7 @@
                 <w:noProof/>
                 <w:webHidden/>
               </w:rPr>
-              <w:instrText xml:space="preserve"> PAGEREF _Toc193192731 \h </w:instrText>
+              <w:instrText xml:space="preserve"> PAGEREF _Toc194484398 \h </w:instrText>
             </w:r>
             <w:r>
               <w:rPr>
@@ -627,7 +629,7 @@
               <w:lang w:eastAsia="es-ES"/>
             </w:rPr>
           </w:pPr>
-          <w:hyperlink w:anchor="_Toc193192732" w:history="1">
+          <w:hyperlink w:anchor="_Toc194484399" w:history="1">
             <w:r>
               <w:rPr>
                 <w:rStyle w:val="Hipervnculo"/>
@@ -658,7 +660,7 @@
                 <w:noProof/>
                 <w:webHidden/>
               </w:rPr>
-              <w:instrText xml:space="preserve"> PAGEREF _Toc193192732 \h </w:instrText>
+              <w:instrText xml:space="preserve"> PAGEREF _Toc194484399 \h </w:instrText>
             </w:r>
             <w:r>
               <w:rPr>
@@ -701,7 +703,7 @@
               <w:lang w:eastAsia="es-ES"/>
             </w:rPr>
           </w:pPr>
-          <w:hyperlink w:anchor="_Toc193192733" w:history="1">
+          <w:hyperlink w:anchor="_Toc194484400" w:history="1">
             <w:r>
               <w:rPr>
                 <w:rStyle w:val="Hipervnculo"/>
@@ -732,7 +734,7 @@
                 <w:noProof/>
                 <w:webHidden/>
               </w:rPr>
-              <w:instrText xml:space="preserve"> PAGEREF _Toc193192733 \h </w:instrText>
+              <w:instrText xml:space="preserve"> PAGEREF _Toc194484400 \h </w:instrText>
             </w:r>
             <w:r>
               <w:rPr>
@@ -775,7 +777,7 @@
               <w:lang w:eastAsia="es-ES"/>
             </w:rPr>
           </w:pPr>
-          <w:hyperlink w:anchor="_Toc193192734" w:history="1">
+          <w:hyperlink w:anchor="_Toc194484401" w:history="1">
             <w:r>
               <w:rPr>
                 <w:rStyle w:val="Hipervnculo"/>
@@ -806,7 +808,7 @@
                 <w:noProof/>
                 <w:webHidden/>
               </w:rPr>
-              <w:instrText xml:space="preserve"> PAGEREF _Toc193192734 \h </w:instrText>
+              <w:instrText xml:space="preserve"> PAGEREF _Toc194484401 \h </w:instrText>
             </w:r>
             <w:r>
               <w:rPr>
@@ -849,7 +851,7 @@
               <w:lang w:eastAsia="es-ES"/>
             </w:rPr>
           </w:pPr>
-          <w:hyperlink w:anchor="_Toc193192735" w:history="1">
+          <w:hyperlink w:anchor="_Toc194484402" w:history="1">
             <w:r>
               <w:rPr>
                 <w:rStyle w:val="Hipervnculo"/>
@@ -880,7 +882,7 @@
                 <w:noProof/>
                 <w:webHidden/>
               </w:rPr>
-              <w:instrText xml:space="preserve"> PAGEREF _Toc193192735 \h </w:instrText>
+              <w:instrText xml:space="preserve"> PAGEREF _Toc194484402 \h </w:instrText>
             </w:r>
             <w:r>
               <w:rPr>
@@ -923,7 +925,7 @@
               <w:lang w:eastAsia="es-ES"/>
             </w:rPr>
           </w:pPr>
-          <w:hyperlink w:anchor="_Toc193192736" w:history="1">
+          <w:hyperlink w:anchor="_Toc194484403" w:history="1">
             <w:r>
               <w:rPr>
                 <w:rStyle w:val="Hipervnculo"/>
@@ -954,7 +956,7 @@
                 <w:noProof/>
                 <w:webHidden/>
               </w:rPr>
-              <w:instrText xml:space="preserve"> PAGEREF _Toc193192736 \h </w:instrText>
+              <w:instrText xml:space="preserve"> PAGEREF _Toc194484403 \h </w:instrText>
             </w:r>
             <w:r>
               <w:rPr>
@@ -997,7 +999,7 @@
               <w:lang w:eastAsia="es-ES"/>
             </w:rPr>
           </w:pPr>
-          <w:hyperlink w:anchor="_Toc193192737" w:history="1">
+          <w:hyperlink w:anchor="_Toc194484404" w:history="1">
             <w:r>
               <w:rPr>
                 <w:rStyle w:val="Hipervnculo"/>
@@ -1028,7 +1030,7 @@
                 <w:noProof/>
                 <w:webHidden/>
               </w:rPr>
-              <w:instrText xml:space="preserve"> PAGEREF _Toc193192737 \h </w:instrText>
+              <w:instrText xml:space="preserve"> PAGEREF _Toc194484404 \h </w:instrText>
             </w:r>
             <w:r>
               <w:rPr>
@@ -1071,7 +1073,17 @@
               <w:lang w:eastAsia="es-ES"/>
             </w:rPr>
           </w:pPr>
-          <w:hyperlink w:anchor="_Toc193192738" w:history="1">
+          <w:hyperlink w:anchor="_Toc194484405" w:history="1">
+            <w:r>
+              <w:rPr>
+                <w:rStyle w:val="Hipervnculo"/>
+                <w:rFonts w:ascii="Times New Roman" w:eastAsia="Times New Roman" w:hAnsi="Times New Roman" w:cs="Times New Roman"/>
+                <w:b/>
+                <w:noProof/>
+                <w:lang w:eastAsia="es-ES"/>
+              </w:rPr>
+              <w:t xml:space="preserve">6. </w:t>
+            </w:r>
             <w:r>
               <w:rPr>
                 <w:rStyle w:val="Hipervnculo"/>
@@ -1081,7 +1093,7 @@
                 <w:noProof/>
                 <w:lang w:eastAsia="es-ES"/>
               </w:rPr>
-              <w:t>6. Conclusión</w:t>
+              <w:t>Entorno de trabajo</w:t>
             </w:r>
             <w:r>
               <w:rPr>
@@ -1102,7 +1114,81 @@
                 <w:noProof/>
                 <w:webHidden/>
               </w:rPr>
-              <w:instrText xml:space="preserve"> PAGEREF _Toc193192738 \h </w:instrText>
+              <w:instrText xml:space="preserve"> PAGEREF _Toc194484405 \h </w:instrText>
+            </w:r>
+            <w:r>
+              <w:rPr>
+                <w:noProof/>
+                <w:webHidden/>
+              </w:rPr>
+            </w:r>
+            <w:r>
+              <w:rPr>
+                <w:noProof/>
+                <w:webHidden/>
+              </w:rPr>
+              <w:fldChar w:fldCharType="separate"/>
+            </w:r>
+            <w:r>
+              <w:rPr>
+                <w:noProof/>
+                <w:webHidden/>
+              </w:rPr>
+              <w:t>3</w:t>
+            </w:r>
+            <w:r>
+              <w:rPr>
+                <w:noProof/>
+                <w:webHidden/>
+              </w:rPr>
+              <w:fldChar w:fldCharType="end"/>
+            </w:r>
+          </w:hyperlink>
+        </w:p>
+        <w:p>
+          <w:pPr>
+            <w:pStyle w:val="TDC2"/>
+            <w:tabs>
+              <w:tab w:val="right" w:leader="dot" w:pos="8494"/>
+            </w:tabs>
+            <w:rPr>
+              <w:rFonts w:eastAsiaTheme="minorEastAsia"/>
+              <w:noProof/>
+              <w:lang w:eastAsia="es-ES"/>
+            </w:rPr>
+          </w:pPr>
+          <w:hyperlink w:anchor="_Toc194484406" w:history="1">
+            <w:r>
+              <w:rPr>
+                <w:rStyle w:val="Hipervnculo"/>
+                <w:rFonts w:ascii="Times New Roman" w:eastAsia="Times New Roman" w:hAnsi="Times New Roman" w:cs="Times New Roman"/>
+                <w:b/>
+                <w:bCs/>
+                <w:noProof/>
+                <w:lang w:eastAsia="es-ES"/>
+              </w:rPr>
+              <w:t>7. Conclusión</w:t>
+            </w:r>
+            <w:r>
+              <w:rPr>
+                <w:noProof/>
+                <w:webHidden/>
+              </w:rPr>
+              <w:tab/>
+            </w:r>
+            <w:r>
+              <w:rPr>
+                <w:noProof/>
+                <w:webHidden/>
+              </w:rPr>
+              <w:fldChar w:fldCharType="begin"/>
+            </w:r>
+            <w:r>
+              <w:rPr>
+                <w:noProof/>
+                <w:webHidden/>
+              </w:rPr>
+              <w:instrText xml:space="preserve"> PAGEREF _Toc194484406 \h </w:instrText>
             </w:r>
             <w:r>
               <w:rPr>
@@ -1339,7 +1425,7 @@
           <w:lang w:eastAsia="es-ES"/>
         </w:rPr>
       </w:pPr>
-      <w:bookmarkStart w:id="0" w:name="_Toc193192728"/>
+      <w:bookmarkStart w:id="1" w:name="_Toc194484395"/>
       <w:r>
         <w:rPr>
           <w:rFonts w:ascii="Times New Roman" w:eastAsia="Times New Roman" w:hAnsi="Times New Roman" w:cs="Times New Roman"/>
@@ -1351,7 +1437,7 @@
         </w:rPr>
         <w:t>1. Introducción</w:t>
       </w:r>
-      <w:bookmarkEnd w:id="0"/>
+      <w:bookmarkEnd w:id="1"/>
     </w:p>
     <w:p>
       <w:pPr>
@@ -1422,7 +1508,7 @@
           <w:lang w:eastAsia="es-ES"/>
         </w:rPr>
       </w:pPr>
-      <w:bookmarkStart w:id="1" w:name="_Toc193192729"/>
+      <w:bookmarkStart w:id="2" w:name="_Toc194484396"/>
       <w:r>
         <w:rPr>
           <w:rFonts w:ascii="Times New Roman" w:eastAsia="Times New Roman" w:hAnsi="Times New Roman" w:cs="Times New Roman"/>
@@ -1434,7 +1520,7 @@
         </w:rPr>
         <w:t>2. Características Principales</w:t>
       </w:r>
-      <w:bookmarkEnd w:id="1"/>
+      <w:bookmarkEnd w:id="2"/>
     </w:p>
     <w:p>
       <w:pPr>
@@ -1449,7 +1535,7 @@
           <w:lang w:eastAsia="es-ES"/>
         </w:rPr>
       </w:pPr>
-      <w:bookmarkStart w:id="2" w:name="_Toc193192730"/>
+      <w:bookmarkStart w:id="3" w:name="_Toc194484397"/>
       <w:r>
         <w:rPr>
           <w:rFonts w:ascii="Times New Roman" w:eastAsia="Times New Roman" w:hAnsi="Times New Roman" w:cs="Times New Roman"/>
@@ -1461,7 +1547,7 @@
         </w:rPr>
         <w:t>2.1. Gestión de Plazas de Aparcamiento</w:t>
       </w:r>
-      <w:bookmarkEnd w:id="2"/>
+      <w:bookmarkEnd w:id="3"/>
     </w:p>
     <w:p>
       <w:pPr>
@@ -1592,7 +1678,7 @@
           <w:lang w:eastAsia="es-ES"/>
         </w:rPr>
       </w:pPr>
-      <w:bookmarkStart w:id="3" w:name="_Toc193192731"/>
+      <w:bookmarkStart w:id="4" w:name="_Toc194484398"/>
       <w:r>
         <w:rPr>
           <w:rFonts w:ascii="Times New Roman" w:eastAsia="Times New Roman" w:hAnsi="Times New Roman" w:cs="Times New Roman"/>
@@ -1604,7 +1690,7 @@
         </w:rPr>
         <w:t>2.2. Gestión de Usuarios</w:t>
       </w:r>
-      <w:bookmarkEnd w:id="3"/>
+      <w:bookmarkEnd w:id="4"/>
     </w:p>
     <w:p>
       <w:pPr>
@@ -1709,7 +1795,7 @@
           <w:lang w:eastAsia="es-ES"/>
         </w:rPr>
       </w:pPr>
-      <w:bookmarkStart w:id="4" w:name="_Toc193192732"/>
+      <w:bookmarkStart w:id="5" w:name="_Toc194484399"/>
       <w:r>
         <w:rPr>
           <w:rFonts w:ascii="Times New Roman" w:eastAsia="Times New Roman" w:hAnsi="Times New Roman" w:cs="Times New Roman"/>
@@ -1721,7 +1807,7 @@
         </w:rPr>
         <w:t>2.3. Reservas y Tarifas</w:t>
       </w:r>
-      <w:bookmarkEnd w:id="4"/>
+      <w:bookmarkEnd w:id="5"/>
     </w:p>
     <w:p>
       <w:pPr>
@@ -1808,7 +1894,7 @@
           <w:lang w:eastAsia="es-ES"/>
         </w:rPr>
       </w:pPr>
-      <w:bookmarkStart w:id="5" w:name="_Toc193192733"/>
+      <w:bookmarkStart w:id="6" w:name="_Toc194484400"/>
       <w:r>
         <w:rPr>
           <w:rFonts w:ascii="Times New Roman" w:eastAsia="Times New Roman" w:hAnsi="Times New Roman" w:cs="Times New Roman"/>
@@ -1820,7 +1906,7 @@
         </w:rPr>
         <w:t>2.4. Facturación y Reportes</w:t>
       </w:r>
-      <w:bookmarkEnd w:id="5"/>
+      <w:bookmarkEnd w:id="6"/>
     </w:p>
     <w:p>
       <w:pPr>
@@ -1907,7 +1993,7 @@
           <w:lang w:eastAsia="es-ES"/>
         </w:rPr>
       </w:pPr>
-      <w:bookmarkStart w:id="6" w:name="_Toc193192734"/>
+      <w:bookmarkStart w:id="7" w:name="_Toc194484401"/>
       <w:r>
         <w:rPr>
           <w:rFonts w:ascii="Times New Roman" w:eastAsia="Times New Roman" w:hAnsi="Times New Roman" w:cs="Times New Roman"/>
@@ -1919,7 +2005,7 @@
         </w:rPr>
         <w:t>2.5. Notificaciones y Alertas</w:t>
       </w:r>
-      <w:bookmarkEnd w:id="6"/>
+      <w:bookmarkEnd w:id="7"/>
     </w:p>
     <w:p>
       <w:pPr>
@@ -2006,7 +2092,7 @@
           <w:lang w:eastAsia="es-ES"/>
         </w:rPr>
       </w:pPr>
-      <w:bookmarkStart w:id="7" w:name="_Toc193192735"/>
+      <w:bookmarkStart w:id="8" w:name="_Toc194484402"/>
       <w:r>
         <w:rPr>
           <w:rFonts w:ascii="Times New Roman" w:eastAsia="Times New Roman" w:hAnsi="Times New Roman" w:cs="Times New Roman"/>
@@ -2051,7 +2137,7 @@
         </w:rPr>
         <w:t>r</w:t>
       </w:r>
-      <w:bookmarkEnd w:id="7"/>
+      <w:bookmarkEnd w:id="8"/>
     </w:p>
     <w:p>
       <w:pPr>
@@ -2280,7 +2366,7 @@
           <w:lang w:eastAsia="es-ES"/>
         </w:rPr>
       </w:pPr>
-      <w:bookmarkStart w:id="8" w:name="_Toc193192736"/>
+      <w:bookmarkStart w:id="9" w:name="_Toc194484403"/>
       <w:r>
         <w:rPr>
           <w:rFonts w:ascii="Times New Roman" w:eastAsia="Times New Roman" w:hAnsi="Times New Roman" w:cs="Times New Roman"/>
@@ -2292,7 +2378,7 @@
         </w:rPr>
         <w:t>4. Estructura del Proyecto</w:t>
       </w:r>
-      <w:bookmarkEnd w:id="8"/>
+      <w:bookmarkEnd w:id="9"/>
     </w:p>
     <w:p>
       <w:pPr>
@@ -2520,7 +2606,7 @@
           <w:lang w:eastAsia="es-ES"/>
         </w:rPr>
       </w:pPr>
-      <w:bookmarkStart w:id="9" w:name="_Toc193192737"/>
+      <w:bookmarkStart w:id="10" w:name="_Toc194484404"/>
       <w:r>
         <w:rPr>
           <w:rFonts w:ascii="Times New Roman" w:eastAsia="Times New Roman" w:hAnsi="Times New Roman" w:cs="Times New Roman"/>
@@ -2543,7 +2629,7 @@
         </w:rPr>
         <w:t>. Casos de Uso</w:t>
       </w:r>
-      <w:bookmarkEnd w:id="9"/>
+      <w:bookmarkEnd w:id="10"/>
     </w:p>
     <w:p>
       <w:pPr>
@@ -2847,18 +2933,6 @@
     <w:p>
       <w:pPr>
         <w:spacing w:before="100" w:beforeAutospacing="1" w:after="100" w:afterAutospacing="1" w:line="240" w:lineRule="auto"/>
-        <w:ind w:left="360"/>
-        <w:rPr>
-          <w:rFonts w:ascii="Times New Roman" w:eastAsia="Times New Roman" w:hAnsi="Times New Roman" w:cs="Times New Roman"/>
-          <w:sz w:val="24"/>
-          <w:szCs w:val="24"/>
-          <w:lang w:eastAsia="es-ES"/>
-        </w:rPr>
-      </w:pPr>
-    </w:p>
-    <w:p>
-      <w:pPr>
-        <w:spacing w:before="100" w:beforeAutospacing="1" w:after="100" w:afterAutospacing="1" w:line="240" w:lineRule="auto"/>
         <w:outlineLvl w:val="1"/>
         <w:rPr>
           <w:rFonts w:ascii="Times New Roman" w:eastAsia="Times New Roman" w:hAnsi="Times New Roman" w:cs="Times New Roman"/>
@@ -2869,7 +2943,17 @@
           <w:lang w:eastAsia="es-ES"/>
         </w:rPr>
       </w:pPr>
-      <w:bookmarkStart w:id="10" w:name="_Toc193192738"/>
+      <w:bookmarkStart w:id="11" w:name="_Toc194484405"/>
+      <w:r>
+        <w:rPr>
+          <w:rFonts w:ascii="Times New Roman" w:eastAsia="Times New Roman" w:hAnsi="Times New Roman" w:cs="Times New Roman"/>
+          <w:b/>
+          <w:sz w:val="36"/>
+          <w:szCs w:val="36"/>
+          <w:lang w:eastAsia="es-ES"/>
+        </w:rPr>
+        <w:t xml:space="preserve">6. </w:t>
+      </w:r>
       <w:r>
         <w:rPr>
           <w:rFonts w:ascii="Times New Roman" w:eastAsia="Times New Roman" w:hAnsi="Times New Roman" w:cs="Times New Roman"/>
@@ -2879,9 +2963,120 @@
           <w:szCs w:val="36"/>
           <w:lang w:eastAsia="es-ES"/>
         </w:rPr>
-        <w:t>6. Conclusión</w:t>
-      </w:r>
-      <w:bookmarkEnd w:id="10"/>
+        <w:t>Entorno de trabajo</w:t>
+      </w:r>
+      <w:bookmarkEnd w:id="11"/>
+    </w:p>
+    <w:p>
+      <w:pPr>
+        <w:spacing w:before="100" w:beforeAutospacing="1" w:after="100" w:afterAutospacing="1" w:line="240" w:lineRule="auto"/>
+        <w:rPr>
+          <w:rFonts w:ascii="Times New Roman" w:eastAsia="Times New Roman" w:hAnsi="Times New Roman" w:cs="Times New Roman"/>
+          <w:sz w:val="24"/>
+          <w:szCs w:val="24"/>
+          <w:lang w:eastAsia="es-ES"/>
+        </w:rPr>
+      </w:pPr>
+      <w:r>
+        <w:rPr>
+          <w:rFonts w:ascii="Times New Roman" w:eastAsia="Times New Roman" w:hAnsi="Times New Roman" w:cs="Times New Roman"/>
+          <w:sz w:val="24"/>
+          <w:szCs w:val="24"/>
+          <w:lang w:eastAsia="es-ES"/>
+        </w:rPr>
+        <w:tab/>
+        <w:t xml:space="preserve">La idea es que sea un programa de escritorio en el que los recepcionistas , clientes y administradores del hotel puedan hacer dichas tareas como reservar ,sacar facturas de esos clientes </w:t>
+      </w:r>
+      <w:proofErr w:type="gramStart"/>
+      <w:r>
+        <w:rPr>
+          <w:rFonts w:ascii="Times New Roman" w:eastAsia="Times New Roman" w:hAnsi="Times New Roman" w:cs="Times New Roman"/>
+          <w:sz w:val="24"/>
+          <w:szCs w:val="24"/>
+          <w:lang w:eastAsia="es-ES"/>
+        </w:rPr>
+        <w:t>etc..</w:t>
+      </w:r>
+      <w:proofErr w:type="gramEnd"/>
+      <w:r>
+        <w:rPr>
+          <w:rFonts w:ascii="Times New Roman" w:eastAsia="Times New Roman" w:hAnsi="Times New Roman" w:cs="Times New Roman"/>
+          <w:sz w:val="24"/>
+          <w:szCs w:val="24"/>
+          <w:lang w:eastAsia="es-ES"/>
+        </w:rPr>
+        <w:t xml:space="preserve"> </w:t>
+      </w:r>
+    </w:p>
+    <w:p>
+      <w:pPr>
+        <w:spacing w:before="100" w:beforeAutospacing="1" w:after="100" w:afterAutospacing="1" w:line="240" w:lineRule="auto"/>
+        <w:rPr>
+          <w:rFonts w:ascii="Times New Roman" w:eastAsia="Times New Roman" w:hAnsi="Times New Roman" w:cs="Times New Roman"/>
+          <w:sz w:val="24"/>
+          <w:szCs w:val="24"/>
+          <w:lang w:eastAsia="es-ES"/>
+        </w:rPr>
+      </w:pPr>
+      <w:r>
+        <w:rPr>
+          <w:rFonts w:ascii="Times New Roman" w:eastAsia="Times New Roman" w:hAnsi="Times New Roman" w:cs="Times New Roman"/>
+          <w:sz w:val="24"/>
+          <w:szCs w:val="24"/>
+          <w:lang w:eastAsia="es-ES"/>
+        </w:rPr>
+        <w:t>Incluso podría haber una pantalla independiente en el que este programa esté instalado solo con el rol de clientes para que ellos hagan sus reservas de parking por su cuenta.</w:t>
+      </w:r>
+    </w:p>
+    <w:p>
+      <w:pPr>
+        <w:spacing w:before="100" w:beforeAutospacing="1" w:after="100" w:afterAutospacing="1" w:line="240" w:lineRule="auto"/>
+        <w:ind w:left="360"/>
+        <w:rPr>
+          <w:rFonts w:ascii="Times New Roman" w:eastAsia="Times New Roman" w:hAnsi="Times New Roman" w:cs="Times New Roman"/>
+          <w:sz w:val="24"/>
+          <w:szCs w:val="24"/>
+          <w:lang w:eastAsia="es-ES"/>
+        </w:rPr>
+      </w:pPr>
+    </w:p>
+    <w:p>
+      <w:pPr>
+        <w:spacing w:before="100" w:beforeAutospacing="1" w:after="100" w:afterAutospacing="1" w:line="240" w:lineRule="auto"/>
+        <w:outlineLvl w:val="1"/>
+        <w:rPr>
+          <w:rFonts w:ascii="Times New Roman" w:eastAsia="Times New Roman" w:hAnsi="Times New Roman" w:cs="Times New Roman"/>
+          <w:b/>
+          <w:bCs/>
+          <w:sz w:val="36"/>
+          <w:szCs w:val="36"/>
+          <w:lang w:eastAsia="es-ES"/>
+        </w:rPr>
+      </w:pPr>
+      <w:bookmarkStart w:id="12" w:name="_Toc194484406"/>
+      <w:r>
+        <w:rPr>
+          <w:rFonts w:ascii="Times New Roman" w:eastAsia="Times New Roman" w:hAnsi="Times New Roman" w:cs="Times New Roman"/>
+          <w:b/>
+          <w:bCs/>
+          <w:sz w:val="36"/>
+          <w:szCs w:val="36"/>
+          <w:lang w:eastAsia="es-ES"/>
+        </w:rPr>
+        <w:t>7</w:t>
+      </w:r>
+      <w:r>
+        <w:rPr>
+          <w:rFonts w:ascii="Times New Roman" w:eastAsia="Times New Roman" w:hAnsi="Times New Roman" w:cs="Times New Roman"/>
+          <w:b/>
+          <w:bCs/>
+          <w:sz w:val="36"/>
+          <w:szCs w:val="36"/>
+          <w:lang w:eastAsia="es-ES"/>
+        </w:rPr>
+        <w:t>. Conclusión</w:t>
+      </w:r>
+      <w:bookmarkEnd w:id="12"/>
     </w:p>
     <w:p>
       <w:pPr>
@@ -5459,94 +5654,6 @@
         </w:p>
       </w:docPartBody>
     </w:docPart>
-    <w:docPart>
-      <w:docPartPr>
-        <w:name w:val="04B57A4C5DC64668B4CA11A7E2B983E3"/>
-        <w:category>
-          <w:name w:val="General"/>
-          <w:gallery w:val="placeholder"/>
-        </w:category>
-        <w:types>
-          <w:type w:val="bbPlcHdr"/>
-        </w:types>
-        <w:behaviors>
-          <w:behavior w:val="content"/>
-        </w:behaviors>
-        <w:guid w:val="{3C231FE4-A4C9-4A64-A97A-F75D10F1454B}"/>
-      </w:docPartPr>
-      <w:docPartBody>
-        <w:p>
-          <w:pPr>
-            <w:pStyle w:val="04B57A4C5DC64668B4CA11A7E2B983E3"/>
-          </w:pPr>
-          <w:r>
-            <w:rPr>
-              <w:rFonts w:asciiTheme="majorHAnsi" w:eastAsiaTheme="majorEastAsia" w:hAnsiTheme="majorHAnsi" w:cstheme="majorBidi"/>
-              <w:sz w:val="36"/>
-              <w:szCs w:val="36"/>
-            </w:rPr>
-            <w:t>[Seleccione la fecha]</w:t>
-          </w:r>
-        </w:p>
-      </w:docPartBody>
-    </w:docPart>
-    <w:docPart>
-      <w:docPartPr>
-        <w:name w:val="E2A8FE7D7648424B8C938097BD276914"/>
-        <w:category>
-          <w:name w:val="General"/>
-          <w:gallery w:val="placeholder"/>
-        </w:category>
-        <w:types>
-          <w:type w:val="bbPlcHdr"/>
-        </w:types>
-        <w:behaviors>
-          <w:behavior w:val="content"/>
-        </w:behaviors>
-        <w:guid w:val="{4CB6A3B4-644C-44DC-B4BD-310E8C8DFEC0}"/>
-      </w:docPartPr>
-      <w:docPartBody>
-        <w:p>
-          <w:pPr>
-            <w:pStyle w:val="E2A8FE7D7648424B8C938097BD276914"/>
-          </w:pPr>
-          <w:r>
-            <w:rPr>
-              <w:color w:val="4F81BD" w:themeColor="accent1"/>
-              <w:sz w:val="200"/>
-              <w:szCs w:val="200"/>
-            </w:rPr>
-            <w:t>[Año]</w:t>
-          </w:r>
-        </w:p>
-      </w:docPartBody>
-    </w:docPart>
-    <w:docPart>
-      <w:docPartPr>
-        <w:name w:val="C848039081F8416A98584967AB4CD865"/>
-        <w:category>
-          <w:name w:val="General"/>
-          <w:gallery w:val="placeholder"/>
-        </w:category>
-        <w:types>
-          <w:type w:val="bbPlcHdr"/>
-        </w:types>
-        <w:behaviors>
-          <w:behavior w:val="content"/>
-        </w:behaviors>
-        <w:guid w:val="{89833B0E-3F3A-4107-AAEC-BB4D8F685658}"/>
-      </w:docPartPr>
-      <w:docPartBody>
-        <w:p>
-          <w:pPr>
-            <w:pStyle w:val="C848039081F8416A98584967AB4CD865"/>
-          </w:pPr>
-          <w:r>
-            <w:t>[Escriba aquí una descripción breve del documento. Normalmente, una descripción breve es un resumen corto del contenido del documento. Escriba aquí una descripción breve del documento. Normalmente, una descripción breve es un resumen corto del contenido del documento.]</w:t>
-          </w:r>
-        </w:p>
-      </w:docPartBody>
-    </w:docPart>
   </w:docParts>
 </w:glossaryDocument>
 </file>
@@ -5620,6 +5727,10 @@
   </w:compat>
   <w:rsids>
     <w:rsidRoot w:val="00E03BB4"/>
+    <w:rsid w:val="00364E01"/>
+    <w:rsid w:val="00374A0C"/>
+    <w:rsid w:val="00D13264"/>
+    <w:rsid w:val="00DE3DE3"/>
     <w:rsid w:val="00E03BB4"/>
     <w:rsid w:val="00E96385"/>
   </w:rsids>
@@ -6379,7 +6490,7 @@
 </file>
 
 <file path=customXml/itemProps2.xml><?xml version="1.0" encoding="utf-8"?>
-<ds:datastoreItem xmlns:ds="http://schemas.openxmlformats.org/officeDocument/2006/customXml" ds:itemID="{05AB7215-3721-4934-8C14-E90D86C49FEB}">
+<ds:datastoreItem xmlns:ds="http://schemas.openxmlformats.org/officeDocument/2006/customXml" ds:itemID="{A537C824-9793-45D5-AEF0-243FA03C4ED8}">
   <ds:schemaRefs>
     <ds:schemaRef ds:uri="http://schemas.openxmlformats.org/officeDocument/2006/bibliography"/>
   </ds:schemaRefs>

</xml_diff>